<commit_message>
Develop Iterator and Strategy DP
</commit_message>
<xml_diff>
--- a/B16 Ex03 Daniel 301344891 Mike 310675582.docx
+++ b/B16 Ex03 Daniel 301344891 Mike 310675582.docx
@@ -6,10 +6,11 @@
       <w:pPr>
         <w:pStyle w:val="Heading3"/>
         <w:rPr>
-          <w:rFonts w:hint="cs"/>
-          <w:rtl/>
-        </w:rPr>
-      </w:pPr>
+          <w:rtl/>
+        </w:rPr>
+      </w:pPr>
+      <w:bookmarkStart w:id="0" w:name="_GoBack"/>
+      <w:bookmarkEnd w:id="0"/>
     </w:p>
     <w:p>
       <w:pPr>
@@ -282,11 +283,9 @@
         </w:rPr>
         <w:t xml:space="preserve"> </w:t>
       </w:r>
-      <w:proofErr w:type="spellStart"/>
-      <w:r>
-        <w:t>Singelton</w:t>
-      </w:r>
-      <w:proofErr w:type="spellEnd"/>
+      <w:r>
+        <w:t>Iterator</w:t>
+      </w:r>
     </w:p>
     <w:p>
       <w:pPr>
@@ -296,10 +295,14 @@
         </w:numPr>
         <w:spacing w:after="0" w:line="240" w:lineRule="auto"/>
         <w:ind w:right="0"/>
-      </w:pPr>
-      <w:r>
-        <w:rPr>
-          <w:rFonts w:hint="cs"/>
+        <w:rPr>
+          <w:color w:val="FF0000"/>
+        </w:rPr>
+      </w:pPr>
+      <w:r>
+        <w:rPr>
+          <w:rFonts w:hint="cs"/>
+          <w:color w:val="FF0000"/>
           <w:rtl/>
         </w:rPr>
         <w:t>סיבת הבחירה / שימוש בתבנית:</w:t>
@@ -310,55 +313,46 @@
         <w:spacing w:after="0" w:line="240" w:lineRule="auto"/>
         <w:ind w:left="720" w:right="720"/>
         <w:rPr>
-          <w:rtl/>
-        </w:rPr>
-      </w:pPr>
-      <w:r>
-        <w:rPr>
-          <w:rFonts w:hint="cs"/>
-          <w:rtl/>
-        </w:rPr>
-        <w:t xml:space="preserve">המחלקה </w:t>
+          <w:color w:val="FF0000"/>
+          <w:rtl/>
+        </w:rPr>
+      </w:pPr>
+      <w:r>
+        <w:rPr>
+          <w:rFonts w:hint="cs"/>
+          <w:color w:val="FF0000"/>
+          <w:rtl/>
+        </w:rPr>
+        <w:t xml:space="preserve">המחלקה שממשת את תבנית ה- </w:t>
       </w:r>
       <w:proofErr w:type="spellStart"/>
       <w:r>
         <w:rPr>
           <w:rFonts w:hint="cs"/>
-          <w:rtl/>
-        </w:rPr>
-        <w:t>שממשת</w:t>
+          <w:color w:val="FF0000"/>
+        </w:rPr>
+        <w:t>S</w:t>
+      </w:r>
+      <w:r>
+        <w:rPr>
+          <w:color w:val="FF0000"/>
+        </w:rPr>
+        <w:t>ingelton</w:t>
       </w:r>
       <w:proofErr w:type="spellEnd"/>
       <w:r>
         <w:rPr>
           <w:rFonts w:hint="cs"/>
-          <w:rtl/>
-        </w:rPr>
-        <w:t xml:space="preserve"> את תבנית ה- </w:t>
+          <w:color w:val="FF0000"/>
+          <w:rtl/>
+        </w:rPr>
+        <w:t xml:space="preserve"> הינה </w:t>
       </w:r>
       <w:proofErr w:type="spellStart"/>
       <w:r>
         <w:rPr>
-          <w:rFonts w:hint="cs"/>
-        </w:rPr>
-        <w:t>S</w:t>
-      </w:r>
-      <w:r>
-        <w:t>ingelton</w:t>
-      </w:r>
-      <w:proofErr w:type="spellEnd"/>
-      <w:r>
-        <w:rPr>
-          <w:rFonts w:hint="cs"/>
-          <w:rtl/>
-        </w:rPr>
-        <w:t xml:space="preserve"> הינה </w:t>
-      </w:r>
-      <w:proofErr w:type="spellStart"/>
-      <w:r>
-        <w:rPr>
           <w:rFonts w:ascii="Consolas" w:hAnsi="Consolas" w:cs="Consolas"/>
-          <w:color w:val="2B91AF"/>
+          <w:color w:val="FF0000"/>
           <w:sz w:val="19"/>
           <w:szCs w:val="19"/>
           <w:highlight w:val="white"/>
@@ -369,7 +363,7 @@
       <w:r>
         <w:rPr>
           <w:rFonts w:ascii="Consolas" w:hAnsi="Consolas" w:cs="Consolas" w:hint="cs"/>
-          <w:color w:val="2B91AF"/>
+          <w:color w:val="FF0000"/>
           <w:sz w:val="19"/>
           <w:szCs w:val="19"/>
           <w:rtl/>
@@ -379,16 +373,10 @@
       <w:r>
         <w:rPr>
           <w:rFonts w:hint="cs"/>
-          <w:rtl/>
-        </w:rPr>
-        <w:t xml:space="preserve">המחלקה אחראית על </w:t>
-      </w:r>
-      <w:r>
-        <w:rPr>
-          <w:rFonts w:hint="cs"/>
-          <w:rtl/>
-        </w:rPr>
-        <w:t xml:space="preserve">הצגת התמונות הנבחרות על המסך. </w:t>
+          <w:color w:val="FF0000"/>
+          <w:rtl/>
+        </w:rPr>
+        <w:t xml:space="preserve">המחלקה אחראית על הצגת התמונות הנבחרות על המסך. </w:t>
       </w:r>
     </w:p>
     <w:p>
@@ -396,12 +384,14 @@
         <w:spacing w:after="0" w:line="240" w:lineRule="auto"/>
         <w:ind w:left="720" w:right="720"/>
         <w:rPr>
-          <w:rtl/>
-        </w:rPr>
-      </w:pPr>
-      <w:r>
-        <w:rPr>
-          <w:rFonts w:hint="cs"/>
+          <w:color w:val="FF0000"/>
+          <w:rtl/>
+        </w:rPr>
+      </w:pPr>
+      <w:r>
+        <w:rPr>
+          <w:rFonts w:hint="cs"/>
+          <w:color w:val="FF0000"/>
           <w:rtl/>
         </w:rPr>
         <w:t>הסיבות לבחירת התבנית:</w:t>
@@ -416,10 +406,14 @@
         </w:numPr>
         <w:spacing w:after="0" w:line="240" w:lineRule="auto"/>
         <w:ind w:right="720"/>
-      </w:pPr>
-      <w:r>
-        <w:rPr>
-          <w:rFonts w:hint="cs"/>
+        <w:rPr>
+          <w:color w:val="FF0000"/>
+        </w:rPr>
+      </w:pPr>
+      <w:r>
+        <w:rPr>
+          <w:rFonts w:hint="cs"/>
+          <w:color w:val="FF0000"/>
           <w:rtl/>
         </w:rPr>
         <w:t xml:space="preserve">לאפשר גישה של מחלקות אחרות (במקרה שלנו </w:t>
@@ -428,7 +422,7 @@
       <w:r>
         <w:rPr>
           <w:rFonts w:ascii="Consolas" w:hAnsi="Consolas" w:cs="Consolas"/>
-          <w:color w:val="000000"/>
+          <w:color w:val="FF0000"/>
           <w:sz w:val="19"/>
           <w:szCs w:val="19"/>
           <w:highlight w:val="white"/>
@@ -439,25 +433,10 @@
       <w:r>
         <w:rPr>
           <w:rFonts w:hint="cs"/>
-          <w:rtl/>
-        </w:rPr>
-        <w:t xml:space="preserve"> שמציגה תמונה) לצורך עדכון התמונה הקיימת שנבחרה, בלי ליצור תלות דו-כיוונית </w:t>
-      </w:r>
-      <w:proofErr w:type="spellStart"/>
-      <w:r>
-        <w:rPr>
-          <w:rFonts w:hint="cs"/>
-          <w:rtl/>
-        </w:rPr>
-        <w:t>בינהן</w:t>
-      </w:r>
-      <w:proofErr w:type="spellEnd"/>
-      <w:r>
-        <w:rPr>
-          <w:rFonts w:hint="cs"/>
-          <w:rtl/>
-        </w:rPr>
-        <w:t>.</w:t>
+          <w:color w:val="FF0000"/>
+          <w:rtl/>
+        </w:rPr>
+        <w:t xml:space="preserve"> שמציגה תמונה) לצורך עדכון התמונה הקיימת שנבחרה, בלי ליצור תלות דו-כיוונית בינהן.</w:t>
       </w:r>
     </w:p>
     <w:p>
@@ -470,12 +449,14 @@
         <w:spacing w:after="0" w:line="240" w:lineRule="auto"/>
         <w:ind w:right="720"/>
         <w:rPr>
-          <w:rtl/>
-        </w:rPr>
-      </w:pPr>
-      <w:r>
-        <w:rPr>
-          <w:rFonts w:hint="cs"/>
+          <w:color w:val="FF0000"/>
+          <w:rtl/>
+        </w:rPr>
+      </w:pPr>
+      <w:r>
+        <w:rPr>
+          <w:rFonts w:hint="cs"/>
+          <w:color w:val="FF0000"/>
           <w:rtl/>
         </w:rPr>
         <w:t>לאפשר יצירה רק של מופע אחת של המחלקה (אין צורך ליצירת שני פנלים שמציגים אותו דבר במערכת).</w:t>
@@ -485,6 +466,9 @@
       <w:pPr>
         <w:spacing w:after="0" w:line="240" w:lineRule="auto"/>
         <w:ind w:right="720"/>
+        <w:rPr>
+          <w:color w:val="FF0000"/>
+        </w:rPr>
       </w:pPr>
     </w:p>
     <w:p>
@@ -495,10 +479,14 @@
         </w:numPr>
         <w:spacing w:after="0" w:line="240" w:lineRule="auto"/>
         <w:ind w:right="0"/>
-      </w:pPr>
-      <w:r>
-        <w:rPr>
-          <w:rFonts w:hint="cs"/>
+        <w:rPr>
+          <w:color w:val="FF0000"/>
+        </w:rPr>
+      </w:pPr>
+      <w:r>
+        <w:rPr>
+          <w:rFonts w:hint="cs"/>
+          <w:color w:val="FF0000"/>
           <w:rtl/>
         </w:rPr>
         <w:t>אופן המימוש:</w:t>
@@ -509,109 +497,121 @@
         <w:spacing w:after="0" w:line="240" w:lineRule="auto"/>
         <w:ind w:left="720" w:right="720"/>
         <w:rPr>
-          <w:rtl/>
-        </w:rPr>
-      </w:pPr>
-      <w:r>
-        <w:rPr>
-          <w:rFonts w:hint="cs"/>
+          <w:color w:val="FF0000"/>
+          <w:rtl/>
+        </w:rPr>
+      </w:pPr>
+      <w:r>
+        <w:rPr>
+          <w:rFonts w:hint="cs"/>
+          <w:color w:val="FF0000"/>
           <w:rtl/>
         </w:rPr>
         <w:t xml:space="preserve">המימוש הינו </w:t>
       </w:r>
       <w:r>
+        <w:rPr>
+          <w:color w:val="FF0000"/>
+        </w:rPr>
         <w:t xml:space="preserve">Thread Safe </w:t>
       </w:r>
       <w:r>
         <w:rPr>
           <w:rFonts w:hint="cs"/>
+          <w:color w:val="FF0000"/>
           <w:rtl/>
         </w:rPr>
         <w:t xml:space="preserve"> כדי לתמוך בטעינה אסינכרונית</w:t>
       </w:r>
       <w:r>
+        <w:rPr>
+          <w:color w:val="FF0000"/>
+        </w:rPr>
         <w:t>,</w:t>
       </w:r>
       <w:r>
         <w:rPr>
           <w:rFonts w:hint="cs"/>
+          <w:color w:val="FF0000"/>
           <w:rtl/>
         </w:rPr>
         <w:t xml:space="preserve"> </w:t>
       </w:r>
       <w:proofErr w:type="spellStart"/>
       <w:r>
+        <w:rPr>
+          <w:color w:val="FF0000"/>
+        </w:rPr>
         <w:t>LazyCreation</w:t>
       </w:r>
       <w:proofErr w:type="spellEnd"/>
       <w:r>
+        <w:rPr>
+          <w:color w:val="FF0000"/>
+        </w:rPr>
         <w:t xml:space="preserve"> </w:t>
       </w:r>
       <w:r>
         <w:rPr>
           <w:rFonts w:hint="cs"/>
-          <w:rtl/>
-        </w:rPr>
-        <w:t xml:space="preserve"> כדי לייצר את המחלקה רק אחרי שהנתונים </w:t>
+          <w:color w:val="FF0000"/>
+          <w:rtl/>
+        </w:rPr>
+        <w:t xml:space="preserve"> כדי לייצר את המחלקה רק אחרי שהנתונים והקיטלוג של התמונות הסתיים.</w:t>
+      </w:r>
+      <w:r>
+        <w:rPr>
+          <w:color w:val="FF0000"/>
+          <w:rtl/>
+        </w:rPr>
+        <w:tab/>
+      </w:r>
+    </w:p>
+    <w:p>
+      <w:pPr>
+        <w:spacing w:after="0" w:line="240" w:lineRule="auto"/>
+        <w:ind w:right="720" w:firstLine="720"/>
+        <w:rPr>
+          <w:color w:val="FF0000"/>
+          <w:rtl/>
+        </w:rPr>
+      </w:pPr>
+      <w:r>
+        <w:rPr>
+          <w:rFonts w:hint="cs"/>
+          <w:color w:val="FF0000"/>
+          <w:rtl/>
+        </w:rPr>
+        <w:t xml:space="preserve">ניתן למצוא את המימוש במחלקה  </w:t>
       </w:r>
       <w:proofErr w:type="spellStart"/>
       <w:r>
         <w:rPr>
-          <w:rFonts w:hint="cs"/>
-          <w:rtl/>
-        </w:rPr>
-        <w:t>והקיטלוג</w:t>
+          <w:color w:val="FF0000"/>
+        </w:rPr>
+        <w:t>PopularPanelMgt</w:t>
       </w:r>
       <w:proofErr w:type="spellEnd"/>
       <w:r>
         <w:rPr>
           <w:rFonts w:hint="cs"/>
-          <w:rtl/>
-        </w:rPr>
-        <w:t xml:space="preserve"> של התמונות הסתיים.</w:t>
-      </w:r>
-      <w:r>
-        <w:rPr>
-          <w:rtl/>
-        </w:rPr>
-        <w:tab/>
-      </w:r>
-    </w:p>
-    <w:p>
-      <w:pPr>
-        <w:spacing w:after="0" w:line="240" w:lineRule="auto"/>
-        <w:ind w:right="720" w:firstLine="720"/>
-        <w:rPr>
-          <w:rtl/>
-        </w:rPr>
-      </w:pPr>
-      <w:r>
-        <w:rPr>
-          <w:rFonts w:hint="cs"/>
-          <w:rtl/>
-        </w:rPr>
-        <w:t xml:space="preserve">ניתן למצוא את המימוש במחלקה  </w:t>
+          <w:color w:val="FF0000"/>
+          <w:rtl/>
+        </w:rPr>
+        <w:t xml:space="preserve"> (</w:t>
       </w:r>
       <w:proofErr w:type="spellStart"/>
       <w:r>
-        <w:t>PopularPanelMgt</w:t>
+        <w:rPr>
+          <w:color w:val="FF0000"/>
+        </w:rPr>
+        <w:t>PopularPanelMgt.cs</w:t>
       </w:r>
       <w:proofErr w:type="spellEnd"/>
       <w:r>
         <w:rPr>
           <w:rFonts w:hint="cs"/>
-          <w:rtl/>
-        </w:rPr>
-        <w:t xml:space="preserve"> (</w:t>
-      </w:r>
-      <w:proofErr w:type="spellStart"/>
-      <w:r>
-        <w:t>PopularPanelMgt.cs</w:t>
-      </w:r>
-      <w:proofErr w:type="spellEnd"/>
-      <w:r>
-        <w:rPr>
-          <w:rFonts w:hint="cs"/>
+          <w:color w:val="FF0000"/>
           <w:rtl/>
         </w:rPr>
         <w:t>).</w:t>
@@ -619,6 +619,7 @@
       <w:r>
         <w:rPr>
           <w:rFonts w:hint="cs"/>
+          <w:color w:val="FF0000"/>
           <w:rtl/>
         </w:rPr>
         <w:t xml:space="preserve"> </w:t>
@@ -629,42 +630,32 @@
         <w:spacing w:after="0" w:line="240" w:lineRule="auto"/>
         <w:ind w:left="720" w:right="720"/>
         <w:rPr>
-          <w:rtl/>
-        </w:rPr>
-      </w:pPr>
-      <w:r>
-        <w:rPr>
-          <w:rFonts w:hint="cs"/>
+          <w:color w:val="FF0000"/>
+          <w:rtl/>
+        </w:rPr>
+      </w:pPr>
+      <w:r>
+        <w:rPr>
+          <w:rFonts w:hint="cs"/>
+          <w:color w:val="FF0000"/>
           <w:rtl/>
         </w:rPr>
         <w:lastRenderedPageBreak/>
         <w:t>המימוש הינו ב</w:t>
       </w:r>
       <w:r>
+        <w:rPr>
+          <w:color w:val="FF0000"/>
+        </w:rPr>
         <w:t xml:space="preserve"> Property Instance</w:t>
       </w:r>
       <w:r>
         <w:rPr>
           <w:rFonts w:hint="cs"/>
-          <w:rtl/>
-        </w:rPr>
-        <w:t xml:space="preserve"> שבודק אם הכבר נוצרה מחלקה כזו, במידה ולא אז נועלים את המנעול (למנוע יצירת מספר מחלקות בכמה </w:t>
-      </w:r>
-      <w:proofErr w:type="spellStart"/>
-      <w:r>
-        <w:rPr>
-          <w:rFonts w:hint="cs"/>
-          <w:rtl/>
-        </w:rPr>
-        <w:t>תהליכונים</w:t>
-      </w:r>
-      <w:proofErr w:type="spellEnd"/>
-      <w:r>
-        <w:rPr>
-          <w:rFonts w:hint="cs"/>
-          <w:rtl/>
-        </w:rPr>
-        <w:t xml:space="preserve"> נפרדים) ומחזירים את המופע היחיד של המחלקה.</w:t>
+          <w:color w:val="FF0000"/>
+          <w:rtl/>
+        </w:rPr>
+        <w:t xml:space="preserve"> שבודק אם הכבר נוצרה מחלקה כזו, במידה ולא אז נועלים את המנעול (למנוע יצירת מספר מחלקות בכמה תהליכונים נפרדים) ומחזירים את המופע היחיד של המחלקה.</w:t>
       </w:r>
     </w:p>
     <w:p>
@@ -701,13 +692,10 @@
         <w:t xml:space="preserve"> </w:t>
       </w:r>
       <w:r>
-        <w:rPr>
-          <w:rFonts w:hint="cs"/>
-        </w:rPr>
-        <w:t>P</w:t>
-      </w:r>
-      <w:r>
-        <w:t xml:space="preserve">rototype </w:t>
+        <w:t>Strategy</w:t>
+      </w:r>
+      <w:r>
+        <w:t xml:space="preserve"> </w:t>
       </w:r>
     </w:p>
     <w:p>
@@ -718,10 +706,14 @@
         </w:numPr>
         <w:spacing w:after="0" w:line="240" w:lineRule="auto"/>
         <w:ind w:right="0"/>
-      </w:pPr>
-      <w:r>
-        <w:rPr>
-          <w:rFonts w:hint="cs"/>
+        <w:rPr>
+          <w:color w:val="FF0000"/>
+        </w:rPr>
+      </w:pPr>
+      <w:r>
+        <w:rPr>
+          <w:rFonts w:hint="cs"/>
+          <w:color w:val="FF0000"/>
           <w:rtl/>
         </w:rPr>
         <w:t>סיבת הבחירה / שימוש בתבנית:</w:t>
@@ -732,12 +724,14 @@
         <w:spacing w:after="0" w:line="240" w:lineRule="auto"/>
         <w:ind w:left="360" w:right="720"/>
         <w:rPr>
-          <w:rtl/>
-        </w:rPr>
-      </w:pPr>
-      <w:r>
-        <w:rPr>
-          <w:rFonts w:hint="cs"/>
+          <w:color w:val="FF0000"/>
+          <w:rtl/>
+        </w:rPr>
+      </w:pPr>
+      <w:r>
+        <w:rPr>
+          <w:rFonts w:hint="cs"/>
+          <w:color w:val="FF0000"/>
           <w:rtl/>
         </w:rPr>
         <w:t>בזמן טעינת הנתונים של התמונות, נוצרים הרבה אובייקטים דומים, שמכילים נתונים שונים במעט אחד מהשני</w:t>
@@ -745,57 +739,188 @@
       <w:r>
         <w:rPr>
           <w:rFonts w:hint="cs"/>
-          <w:rtl/>
-        </w:rPr>
-        <w:t xml:space="preserve">, במקום ליצור מחדש את </w:t>
+          <w:color w:val="FF0000"/>
+          <w:rtl/>
+        </w:rPr>
+        <w:t xml:space="preserve">, במקום ליצור מחדש את אובייקטי התמונה (שמיכילים </w:t>
+      </w:r>
+      <w:r>
+        <w:rPr>
+          <w:color w:val="FF0000"/>
+        </w:rPr>
+        <w:t>Meta Data</w:t>
+      </w:r>
+      <w:r>
+        <w:rPr>
+          <w:rFonts w:hint="cs"/>
+          <w:color w:val="FF0000"/>
+        </w:rPr>
+        <w:t xml:space="preserve"> </w:t>
+      </w:r>
+      <w:r>
+        <w:rPr>
+          <w:rFonts w:hint="cs"/>
+          <w:color w:val="FF0000"/>
+          <w:rtl/>
+        </w:rPr>
+        <w:t xml:space="preserve"> על התמונות), אנחנו יוצרים אובייקט בסיס ומעתיקים אותו כל פעם שיש בקשה ליצירת תמונה חדשה, אחר כך רק משנים את הפרטים של האובייקט.</w:t>
+      </w:r>
+    </w:p>
+    <w:p>
+      <w:pPr>
+        <w:spacing w:after="0" w:line="240" w:lineRule="auto"/>
+        <w:ind w:left="360" w:right="720"/>
+        <w:rPr>
+          <w:color w:val="FF0000"/>
+          <w:rtl/>
+        </w:rPr>
+      </w:pPr>
+      <w:r>
+        <w:rPr>
+          <w:rFonts w:hint="cs"/>
+          <w:color w:val="FF0000"/>
+          <w:rtl/>
+        </w:rPr>
+        <w:t xml:space="preserve">אנחנו לא משתמשים במתודת </w:t>
+      </w:r>
+      <w:r>
+        <w:rPr>
+          <w:color w:val="FF0000"/>
+        </w:rPr>
+        <w:t>Clone</w:t>
+      </w:r>
+      <w:r>
+        <w:rPr>
+          <w:rFonts w:hint="cs"/>
+          <w:color w:val="FF0000"/>
+          <w:rtl/>
+        </w:rPr>
+        <w:t xml:space="preserve"> הסטנדרטית (וממשים </w:t>
+      </w:r>
+      <w:r>
+        <w:rPr>
+          <w:rFonts w:hint="cs"/>
+          <w:color w:val="FF0000"/>
+        </w:rPr>
+        <w:t>C</w:t>
+      </w:r>
+      <w:r>
+        <w:rPr>
+          <w:color w:val="FF0000"/>
+        </w:rPr>
+        <w:t>lone</w:t>
+      </w:r>
+      <w:r>
+        <w:rPr>
+          <w:rFonts w:hint="cs"/>
+          <w:color w:val="FF0000"/>
+          <w:rtl/>
+        </w:rPr>
+        <w:t>), אלא פונים למחלקה חיצונית שאחרית לייצר אובייקטי תמונה (ואחראית על העתקה שלהם).</w:t>
+      </w:r>
+    </w:p>
+    <w:p>
+      <w:pPr>
+        <w:spacing w:after="0" w:line="240" w:lineRule="auto"/>
+        <w:ind w:left="360" w:right="720"/>
+        <w:rPr>
+          <w:color w:val="FF0000"/>
+          <w:rtl/>
+        </w:rPr>
+      </w:pPr>
+    </w:p>
+    <w:p>
+      <w:pPr>
+        <w:spacing w:after="0" w:line="240" w:lineRule="auto"/>
+        <w:ind w:left="360" w:right="720"/>
+        <w:rPr>
+          <w:color w:val="FF0000"/>
+          <w:rtl/>
+        </w:rPr>
+      </w:pPr>
+      <w:r>
+        <w:rPr>
+          <w:rFonts w:hint="cs"/>
+          <w:color w:val="FF0000"/>
+          <w:rtl/>
+        </w:rPr>
+        <w:t xml:space="preserve">המחלקה האבסטרקטית </w:t>
       </w:r>
       <w:proofErr w:type="spellStart"/>
       <w:r>
         <w:rPr>
-          <w:rFonts w:hint="cs"/>
-          <w:rtl/>
-        </w:rPr>
-        <w:t>אובייקטי</w:t>
+          <w:color w:val="FF0000"/>
+        </w:rPr>
+        <w:t>CloneClass</w:t>
       </w:r>
       <w:proofErr w:type="spellEnd"/>
       <w:r>
         <w:rPr>
           <w:rFonts w:hint="cs"/>
-          <w:rtl/>
-        </w:rPr>
-        <w:t xml:space="preserve"> התמונה (</w:t>
+          <w:color w:val="FF0000"/>
+          <w:rtl/>
+        </w:rPr>
+        <w:t xml:space="preserve"> מחזירה אובייקט משוכפל מסוג </w:t>
+      </w:r>
+      <w:r>
+        <w:rPr>
+          <w:rFonts w:hint="cs"/>
+          <w:color w:val="FF0000"/>
+        </w:rPr>
+        <w:t>T</w:t>
+      </w:r>
+      <w:r>
+        <w:rPr>
+          <w:rFonts w:hint="cs"/>
+          <w:color w:val="FF0000"/>
+          <w:rtl/>
+        </w:rPr>
+        <w:t xml:space="preserve">. המחלקה </w:t>
       </w:r>
       <w:proofErr w:type="spellStart"/>
       <w:r>
         <w:rPr>
-          <w:rFonts w:hint="cs"/>
-          <w:rtl/>
-        </w:rPr>
-        <w:t>שמיכילים</w:t>
+          <w:color w:val="FF0000"/>
+        </w:rPr>
+        <w:t>ObjectSpecialFunctions</w:t>
       </w:r>
       <w:proofErr w:type="spellEnd"/>
       <w:r>
         <w:rPr>
           <w:rFonts w:hint="cs"/>
-          <w:rtl/>
-        </w:rPr>
-        <w:t xml:space="preserve"> </w:t>
-      </w:r>
-      <w:r>
-        <w:t>Meta Data</w:t>
-      </w:r>
-      <w:r>
-        <w:rPr>
-          <w:rFonts w:hint="cs"/>
-        </w:rPr>
-        <w:t xml:space="preserve"> </w:t>
-      </w:r>
-      <w:r>
-        <w:rPr>
-          <w:rFonts w:hint="cs"/>
-          <w:rtl/>
-        </w:rPr>
-        <w:t xml:space="preserve"> על התמונות), אנחנו יוצרים אובייקט בסיס ומעתיקים אותו כל פעם שיש בקשה ליצירת תמונה חדשה, אחר כך רק משנים את הפרטים של האובייקט.</w:t>
+          <w:color w:val="FF0000"/>
+          <w:rtl/>
+        </w:rPr>
+        <w:t xml:space="preserve"> מממשת שכפול של אוביקט מסוג </w:t>
+      </w:r>
+      <w:r>
+        <w:rPr>
+          <w:rFonts w:hint="cs"/>
+          <w:color w:val="FF0000"/>
+        </w:rPr>
+        <w:t>T</w:t>
+      </w:r>
+      <w:r>
+        <w:rPr>
+          <w:rFonts w:hint="cs"/>
+          <w:color w:val="FF0000"/>
+          <w:rtl/>
+        </w:rPr>
+        <w:t xml:space="preserve">, האוביקט חייב להיות </w:t>
+      </w:r>
+      <w:r>
+        <w:rPr>
+          <w:color w:val="FF0000"/>
+        </w:rPr>
+        <w:t>Serializable</w:t>
+      </w:r>
+      <w:r>
+        <w:rPr>
+          <w:rFonts w:hint="cs"/>
+          <w:color w:val="FF0000"/>
+          <w:rtl/>
+        </w:rPr>
+        <w:t>.</w:t>
       </w:r>
     </w:p>
     <w:p>
@@ -803,239 +928,62 @@
         <w:spacing w:after="0" w:line="240" w:lineRule="auto"/>
         <w:ind w:left="360" w:right="720"/>
         <w:rPr>
-          <w:rtl/>
-        </w:rPr>
-      </w:pPr>
-      <w:r>
-        <w:rPr>
-          <w:rFonts w:hint="cs"/>
-          <w:rtl/>
-        </w:rPr>
-        <w:t xml:space="preserve">אנחנו לא משתמשים במתודת </w:t>
-      </w:r>
-      <w:r>
-        <w:t>Clone</w:t>
-      </w:r>
-      <w:r>
-        <w:rPr>
-          <w:rFonts w:hint="cs"/>
-          <w:rtl/>
-        </w:rPr>
-        <w:t xml:space="preserve"> הסטנדרטית (וממשים </w:t>
-      </w:r>
-      <w:r>
-        <w:rPr>
-          <w:rFonts w:hint="cs"/>
-        </w:rPr>
-        <w:t>C</w:t>
-      </w:r>
-      <w:r>
-        <w:t>lone</w:t>
-      </w:r>
-      <w:r>
-        <w:rPr>
-          <w:rFonts w:hint="cs"/>
-          <w:rtl/>
-        </w:rPr>
-        <w:t xml:space="preserve">), אלא פונים למחלקה חיצונית שאחרית לייצר </w:t>
+          <w:color w:val="FF0000"/>
+          <w:rtl/>
+        </w:rPr>
+      </w:pPr>
+      <w:r>
+        <w:rPr>
+          <w:rFonts w:hint="cs"/>
+          <w:color w:val="FF0000"/>
+          <w:rtl/>
+        </w:rPr>
+        <w:t xml:space="preserve">המחלקה </w:t>
       </w:r>
       <w:proofErr w:type="spellStart"/>
       <w:r>
         <w:rPr>
-          <w:rFonts w:hint="cs"/>
-          <w:rtl/>
-        </w:rPr>
-        <w:t>אובייקטי</w:t>
+          <w:color w:val="FF0000"/>
+        </w:rPr>
+        <w:t>PictureObjectPrototypeFactory</w:t>
       </w:r>
       <w:proofErr w:type="spellEnd"/>
       <w:r>
         <w:rPr>
           <w:rFonts w:hint="cs"/>
-          <w:rtl/>
-        </w:rPr>
-        <w:t xml:space="preserve"> תמונה (ואחראית על העתקה שלהם).</w:t>
-      </w:r>
-    </w:p>
-    <w:p>
-      <w:pPr>
-        <w:spacing w:after="0" w:line="240" w:lineRule="auto"/>
-        <w:ind w:left="360" w:right="720"/>
-        <w:rPr>
-          <w:rtl/>
-        </w:rPr>
-      </w:pPr>
-    </w:p>
-    <w:p>
-      <w:pPr>
-        <w:spacing w:after="0" w:line="240" w:lineRule="auto"/>
-        <w:ind w:left="360" w:right="720"/>
-        <w:rPr>
-          <w:rtl/>
-        </w:rPr>
-      </w:pPr>
-      <w:r>
-        <w:rPr>
-          <w:rFonts w:hint="cs"/>
-          <w:rtl/>
-        </w:rPr>
-        <w:t xml:space="preserve">המחלקה האבסטרקטית </w:t>
+          <w:color w:val="FF0000"/>
+          <w:rtl/>
+        </w:rPr>
+        <w:t xml:space="preserve"> מייצרת אובייקטי </w:t>
       </w:r>
       <w:proofErr w:type="spellStart"/>
       <w:r>
-        <w:t>CloneClass</w:t>
+        <w:rPr>
+          <w:color w:val="FF0000"/>
+        </w:rPr>
+        <w:t>PictureObject</w:t>
       </w:r>
       <w:proofErr w:type="spellEnd"/>
       <w:r>
         <w:rPr>
           <w:rFonts w:hint="cs"/>
-          <w:rtl/>
-        </w:rPr>
-        <w:t xml:space="preserve"> מחזירה אובייקט משוכפל מסוג </w:t>
-      </w:r>
-      <w:r>
-        <w:rPr>
-          <w:rFonts w:hint="cs"/>
-        </w:rPr>
-        <w:t>T</w:t>
-      </w:r>
-      <w:r>
-        <w:rPr>
-          <w:rFonts w:hint="cs"/>
-          <w:rtl/>
-        </w:rPr>
-        <w:t xml:space="preserve">. המחלקה </w:t>
+          <w:color w:val="FF0000"/>
+          <w:rtl/>
+        </w:rPr>
+        <w:t xml:space="preserve"> ע"י שכפול של </w:t>
       </w:r>
       <w:proofErr w:type="spellStart"/>
       <w:r>
-        <w:t>ObjectSpecialFunctions</w:t>
+        <w:rPr>
+          <w:color w:val="FF0000"/>
+        </w:rPr>
+        <w:t>PictureObject</w:t>
       </w:r>
       <w:proofErr w:type="spellEnd"/>
       <w:r>
         <w:rPr>
           <w:rFonts w:hint="cs"/>
-          <w:rtl/>
-        </w:rPr>
-        <w:t xml:space="preserve"> מממשת שכפול של </w:t>
-      </w:r>
-      <w:proofErr w:type="spellStart"/>
-      <w:r>
-        <w:rPr>
-          <w:rFonts w:hint="cs"/>
-          <w:rtl/>
-        </w:rPr>
-        <w:t>אוביקט</w:t>
-      </w:r>
-      <w:proofErr w:type="spellEnd"/>
-      <w:r>
-        <w:rPr>
-          <w:rFonts w:hint="cs"/>
-          <w:rtl/>
-        </w:rPr>
-        <w:t xml:space="preserve"> מסוג </w:t>
-      </w:r>
-      <w:r>
-        <w:rPr>
-          <w:rFonts w:hint="cs"/>
-        </w:rPr>
-        <w:t>T</w:t>
-      </w:r>
-      <w:r>
-        <w:rPr>
-          <w:rFonts w:hint="cs"/>
-          <w:rtl/>
-        </w:rPr>
-        <w:t xml:space="preserve">, </w:t>
-      </w:r>
-      <w:proofErr w:type="spellStart"/>
-      <w:r>
-        <w:rPr>
-          <w:rFonts w:hint="cs"/>
-          <w:rtl/>
-        </w:rPr>
-        <w:t>האוביקט</w:t>
-      </w:r>
-      <w:proofErr w:type="spellEnd"/>
-      <w:r>
-        <w:rPr>
-          <w:rFonts w:hint="cs"/>
-          <w:rtl/>
-        </w:rPr>
-        <w:t xml:space="preserve"> חייב להיות </w:t>
-      </w:r>
-      <w:r>
-        <w:t>Serializable</w:t>
-      </w:r>
-      <w:r>
-        <w:rPr>
-          <w:rFonts w:hint="cs"/>
-          <w:rtl/>
-        </w:rPr>
-        <w:t>.</w:t>
-      </w:r>
-    </w:p>
-    <w:p>
-      <w:pPr>
-        <w:spacing w:after="0" w:line="240" w:lineRule="auto"/>
-        <w:ind w:left="360" w:right="720"/>
-        <w:rPr>
-          <w:rtl/>
-        </w:rPr>
-      </w:pPr>
-      <w:r>
-        <w:rPr>
-          <w:rFonts w:hint="cs"/>
-          <w:rtl/>
-        </w:rPr>
-        <w:t xml:space="preserve">המחלקה </w:t>
-      </w:r>
-      <w:proofErr w:type="spellStart"/>
-      <w:r>
-        <w:t>PictureObjectPrototypeFactory</w:t>
-      </w:r>
-      <w:proofErr w:type="spellEnd"/>
-      <w:r>
-        <w:rPr>
-          <w:rFonts w:hint="cs"/>
-          <w:rtl/>
-        </w:rPr>
-        <w:t xml:space="preserve"> מייצרת </w:t>
-      </w:r>
-      <w:proofErr w:type="spellStart"/>
-      <w:r>
-        <w:rPr>
-          <w:rFonts w:hint="cs"/>
-          <w:rtl/>
-        </w:rPr>
-        <w:t>אובייקטי</w:t>
-      </w:r>
-      <w:proofErr w:type="spellEnd"/>
-      <w:r>
-        <w:rPr>
-          <w:rFonts w:hint="cs"/>
-          <w:rtl/>
-        </w:rPr>
-        <w:t xml:space="preserve"> </w:t>
-      </w:r>
-      <w:proofErr w:type="spellStart"/>
-      <w:r>
-        <w:t>PictureObject</w:t>
-      </w:r>
-      <w:proofErr w:type="spellEnd"/>
-      <w:r>
-        <w:rPr>
-          <w:rFonts w:hint="cs"/>
-          <w:rtl/>
-        </w:rPr>
-        <w:t xml:space="preserve"> ע"י שכפול של </w:t>
-      </w:r>
-      <w:proofErr w:type="spellStart"/>
-      <w:r>
-        <w:t>PictureObject</w:t>
-      </w:r>
-      <w:proofErr w:type="spellEnd"/>
-      <w:r>
-        <w:rPr>
-          <w:rFonts w:hint="cs"/>
+          <w:color w:val="FF0000"/>
           <w:rtl/>
         </w:rPr>
         <w:t xml:space="preserve"> האח</w:t>
@@ -1043,6 +991,7 @@
       <w:r>
         <w:rPr>
           <w:rFonts w:hint="cs"/>
+          <w:color w:val="FF0000"/>
           <w:rtl/>
         </w:rPr>
         <w:t>ד והיחיד (הפרוטוטיפ הראשון שנוצר).</w:t>
@@ -1056,10 +1005,14 @@
         </w:numPr>
         <w:spacing w:after="0" w:line="240" w:lineRule="auto"/>
         <w:ind w:right="0"/>
-      </w:pPr>
-      <w:r>
-        <w:rPr>
-          <w:rFonts w:hint="cs"/>
+        <w:rPr>
+          <w:color w:val="FF0000"/>
+        </w:rPr>
+      </w:pPr>
+      <w:r>
+        <w:rPr>
+          <w:rFonts w:hint="cs"/>
+          <w:color w:val="FF0000"/>
           <w:rtl/>
         </w:rPr>
         <w:t>אופן המימוש:</w:t>
@@ -1074,102 +1027,122 @@
         </w:numPr>
         <w:spacing w:after="0" w:line="240" w:lineRule="auto"/>
         <w:ind w:right="720"/>
+        <w:rPr>
+          <w:color w:val="FF0000"/>
+        </w:rPr>
       </w:pPr>
       <w:proofErr w:type="spellStart"/>
       <w:r>
+        <w:rPr>
+          <w:color w:val="FF0000"/>
+        </w:rPr>
         <w:t>PictureObjectPrototypeFactory</w:t>
       </w:r>
       <w:proofErr w:type="spellEnd"/>
       <w:r>
         <w:rPr>
           <w:rFonts w:hint="cs"/>
+          <w:color w:val="FF0000"/>
           <w:rtl/>
         </w:rPr>
         <w:t xml:space="preserve"> מחלקה שמממשת את </w:t>
       </w:r>
       <w:proofErr w:type="spellStart"/>
       <w:r>
+        <w:rPr>
+          <w:color w:val="FF0000"/>
+        </w:rPr>
         <w:t>CloneClass</w:t>
       </w:r>
       <w:proofErr w:type="spellEnd"/>
       <w:r>
+        <w:rPr>
+          <w:color w:val="FF0000"/>
+        </w:rPr>
         <w:t>&lt;</w:t>
       </w:r>
       <w:proofErr w:type="spellStart"/>
       <w:r>
+        <w:rPr>
+          <w:color w:val="FF0000"/>
+        </w:rPr>
         <w:t>PictureObject</w:t>
       </w:r>
       <w:proofErr w:type="spellEnd"/>
       <w:r>
+        <w:rPr>
+          <w:color w:val="FF0000"/>
+        </w:rPr>
         <w:t>&gt;</w:t>
       </w:r>
       <w:r>
         <w:rPr>
           <w:rFonts w:hint="cs"/>
-          <w:rtl/>
-        </w:rPr>
-        <w:t xml:space="preserve">, היא אחראית להחזיר העתק של </w:t>
+          <w:color w:val="FF0000"/>
+          <w:rtl/>
+        </w:rPr>
+        <w:t xml:space="preserve">, היא אחראית להחזיר העתק של הפרוטיטיפ של </w:t>
       </w:r>
       <w:proofErr w:type="spellStart"/>
       <w:r>
         <w:rPr>
-          <w:rFonts w:hint="cs"/>
-          <w:rtl/>
-        </w:rPr>
-        <w:t>הפרוטיטיפ</w:t>
+          <w:color w:val="FF0000"/>
+        </w:rPr>
+        <w:t>PictureObject</w:t>
       </w:r>
       <w:proofErr w:type="spellEnd"/>
       <w:r>
         <w:rPr>
           <w:rFonts w:hint="cs"/>
-          <w:rtl/>
-        </w:rPr>
-        <w:t xml:space="preserve"> של </w:t>
+          <w:color w:val="FF0000"/>
+          <w:rtl/>
+        </w:rPr>
+        <w:t xml:space="preserve">. היא מחזירה מופע חדש של </w:t>
       </w:r>
       <w:proofErr w:type="spellStart"/>
       <w:r>
+        <w:rPr>
+          <w:color w:val="FF0000"/>
+        </w:rPr>
         <w:t>PictureObject</w:t>
       </w:r>
       <w:proofErr w:type="spellEnd"/>
       <w:r>
         <w:rPr>
           <w:rFonts w:hint="cs"/>
-          <w:rtl/>
-        </w:rPr>
-        <w:t xml:space="preserve">. היא מחזירה מופע חדש של </w:t>
+          <w:color w:val="FF0000"/>
+          <w:rtl/>
+        </w:rPr>
+        <w:t xml:space="preserve"> על ידי העתקת המופע היחיד שלו. (לא ממומש באמצעות </w:t>
       </w:r>
       <w:proofErr w:type="spellStart"/>
       <w:r>
-        <w:t>PictureObject</w:t>
+        <w:rPr>
+          <w:color w:val="FF0000"/>
+        </w:rPr>
+        <w:t>Ha</w:t>
+      </w:r>
+      <w:r>
+        <w:rPr>
+          <w:color w:val="FF0000"/>
+        </w:rPr>
+        <w:t>shmap</w:t>
       </w:r>
       <w:proofErr w:type="spellEnd"/>
       <w:r>
         <w:rPr>
-          <w:rFonts w:hint="cs"/>
-          <w:rtl/>
-        </w:rPr>
-        <w:t xml:space="preserve"> על ידי העתקת המופע היחיד שלו. (לא ממומש באמצעות </w:t>
-      </w:r>
-      <w:proofErr w:type="spellStart"/>
-      <w:r>
-        <w:t>Ha</w:t>
-      </w:r>
-      <w:r>
-        <w:t>shmap</w:t>
-      </w:r>
-      <w:proofErr w:type="spellEnd"/>
-      <w:r>
+          <w:color w:val="FF0000"/>
+        </w:rPr>
         <w:t xml:space="preserve"> </w:t>
       </w:r>
       <w:r>
         <w:rPr>
           <w:rFonts w:hint="cs"/>
+          <w:color w:val="FF0000"/>
           <w:rtl/>
         </w:rPr>
         <w:t xml:space="preserve"> בגלל שיש רק סוג אחד של אובייקט).</w:t>
       </w:r>
-      <w:bookmarkStart w:id="0" w:name="_GoBack"/>
-      <w:bookmarkEnd w:id="0"/>
     </w:p>
     <w:p>
       <w:pPr>
@@ -1179,15 +1152,22 @@
           <w:numId w:val="1"/>
         </w:numPr>
         <w:spacing w:after="0" w:line="240" w:lineRule="auto"/>
+        <w:rPr>
+          <w:color w:val="FF0000"/>
+        </w:rPr>
       </w:pPr>
       <w:proofErr w:type="spellStart"/>
       <w:r>
+        <w:rPr>
+          <w:color w:val="FF0000"/>
+        </w:rPr>
         <w:t>CloneClass</w:t>
       </w:r>
       <w:proofErr w:type="spellEnd"/>
       <w:r>
         <w:rPr>
           <w:rFonts w:hint="cs"/>
+          <w:color w:val="FF0000"/>
           <w:rtl/>
         </w:rPr>
         <w:t xml:space="preserve"> </w:t>
@@ -1195,18 +1175,23 @@
       <w:r>
         <w:rPr>
           <w:rFonts w:hint="cs"/>
+          <w:color w:val="FF0000"/>
           <w:rtl/>
         </w:rPr>
         <w:t xml:space="preserve">(ראה מימוש ב </w:t>
       </w:r>
       <w:proofErr w:type="spellStart"/>
       <w:r>
+        <w:rPr>
+          <w:color w:val="FF0000"/>
+        </w:rPr>
         <w:t>ClonePrototype.cs</w:t>
       </w:r>
       <w:proofErr w:type="spellEnd"/>
       <w:r>
         <w:rPr>
           <w:rFonts w:hint="cs"/>
+          <w:color w:val="FF0000"/>
           <w:rtl/>
         </w:rPr>
         <w:t xml:space="preserve">) </w:t>
@@ -1214,24 +1199,32 @@
       <w:r>
         <w:rPr>
           <w:rFonts w:hint="cs"/>
+          <w:color w:val="FF0000"/>
           <w:rtl/>
         </w:rPr>
         <w:t xml:space="preserve">הינה מחלקה אבסטרקטית שנותנת מימוש גנרי להעתקת אובייקטים. משתמשת במימוש </w:t>
       </w:r>
       <w:proofErr w:type="spellStart"/>
       <w:r>
+        <w:rPr>
+          <w:color w:val="FF0000"/>
+        </w:rPr>
         <w:t>DeepClone</w:t>
       </w:r>
       <w:proofErr w:type="spellEnd"/>
       <w:r>
         <w:rPr>
           <w:rFonts w:hint="cs"/>
+          <w:color w:val="FF0000"/>
           <w:rtl/>
         </w:rPr>
         <w:t xml:space="preserve"> של </w:t>
       </w:r>
       <w:proofErr w:type="spellStart"/>
       <w:r>
+        <w:rPr>
+          <w:color w:val="FF0000"/>
+        </w:rPr>
         <w:t>ObjectSpecialFunctions</w:t>
       </w:r>
       <w:proofErr w:type="spellEnd"/>
@@ -1245,81 +1238,68 @@
         </w:numPr>
         <w:spacing w:after="0" w:line="240" w:lineRule="auto"/>
         <w:ind w:right="720"/>
+        <w:rPr>
+          <w:color w:val="FF0000"/>
+        </w:rPr>
       </w:pPr>
       <w:proofErr w:type="spellStart"/>
       <w:r>
+        <w:rPr>
+          <w:color w:val="FF0000"/>
+        </w:rPr>
         <w:t>ObjectSpecialFunctions</w:t>
       </w:r>
       <w:proofErr w:type="spellEnd"/>
       <w:r>
         <w:rPr>
           <w:rFonts w:hint="cs"/>
-          <w:rtl/>
-        </w:rPr>
-        <w:t xml:space="preserve"> </w:t>
+          <w:color w:val="FF0000"/>
+          <w:rtl/>
+        </w:rPr>
+        <w:t xml:space="preserve"> ממשת את פונקצית ה</w:t>
       </w:r>
       <w:proofErr w:type="spellStart"/>
       <w:r>
         <w:rPr>
-          <w:rFonts w:hint="cs"/>
-          <w:rtl/>
-        </w:rPr>
-        <w:t>ממשת</w:t>
+          <w:color w:val="FF0000"/>
+        </w:rPr>
+        <w:t>DeepClone</w:t>
       </w:r>
       <w:proofErr w:type="spellEnd"/>
       <w:r>
         <w:rPr>
           <w:rFonts w:hint="cs"/>
-          <w:rtl/>
-        </w:rPr>
-        <w:t xml:space="preserve"> את </w:t>
+          <w:color w:val="FF0000"/>
+          <w:rtl/>
+        </w:rPr>
+        <w:t xml:space="preserve"> באמצעות </w:t>
+      </w:r>
+      <w:r>
+        <w:rPr>
+          <w:color w:val="FF0000"/>
+        </w:rPr>
+        <w:t>Serialize</w:t>
+      </w:r>
+      <w:r>
+        <w:rPr>
+          <w:rFonts w:hint="cs"/>
+          <w:color w:val="FF0000"/>
+          <w:rtl/>
+        </w:rPr>
+        <w:t xml:space="preserve">. (ראה מימוש ב </w:t>
       </w:r>
       <w:proofErr w:type="spellStart"/>
       <w:r>
         <w:rPr>
-          <w:rFonts w:hint="cs"/>
-          <w:rtl/>
-        </w:rPr>
-        <w:t>פונקצית</w:t>
+          <w:color w:val="FF0000"/>
+        </w:rPr>
+        <w:t>ClonePrototype.cs</w:t>
       </w:r>
       <w:proofErr w:type="spellEnd"/>
       <w:r>
         <w:rPr>
           <w:rFonts w:hint="cs"/>
-          <w:rtl/>
-        </w:rPr>
-        <w:t xml:space="preserve"> ה</w:t>
-      </w:r>
-      <w:proofErr w:type="spellStart"/>
-      <w:r>
-        <w:t>DeepClone</w:t>
-      </w:r>
-      <w:proofErr w:type="spellEnd"/>
-      <w:r>
-        <w:rPr>
-          <w:rFonts w:hint="cs"/>
-          <w:rtl/>
-        </w:rPr>
-        <w:t xml:space="preserve"> באמצעות </w:t>
-      </w:r>
-      <w:r>
-        <w:t>Serialize</w:t>
-      </w:r>
-      <w:r>
-        <w:rPr>
-          <w:rFonts w:hint="cs"/>
-          <w:rtl/>
-        </w:rPr>
-        <w:t xml:space="preserve">. (ראה מימוש ב </w:t>
-      </w:r>
-      <w:proofErr w:type="spellStart"/>
-      <w:r>
-        <w:t>ClonePrototype.cs</w:t>
-      </w:r>
-      <w:proofErr w:type="spellEnd"/>
-      <w:r>
-        <w:rPr>
-          <w:rFonts w:hint="cs"/>
+          <w:color w:val="FF0000"/>
           <w:rtl/>
         </w:rPr>
         <w:t>)</w:t>
@@ -1334,35 +1314,52 @@
         </w:numPr>
         <w:spacing w:after="0" w:line="240" w:lineRule="auto"/>
         <w:ind w:right="720"/>
-      </w:pPr>
-      <w:r>
-        <w:rPr>
-          <w:rFonts w:hint="cs"/>
+        <w:rPr>
+          <w:color w:val="FF0000"/>
+        </w:rPr>
+      </w:pPr>
+      <w:r>
+        <w:rPr>
+          <w:rFonts w:hint="cs"/>
+          <w:color w:val="FF0000"/>
           <w:rtl/>
         </w:rPr>
         <w:t xml:space="preserve">הוגדר על המחלקה </w:t>
       </w:r>
       <w:proofErr w:type="spellStart"/>
       <w:r>
+        <w:rPr>
+          <w:color w:val="FF0000"/>
+        </w:rPr>
         <w:t>PictureObject</w:t>
       </w:r>
       <w:proofErr w:type="spellEnd"/>
       <w:r>
+        <w:rPr>
+          <w:color w:val="FF0000"/>
+        </w:rPr>
         <w:t xml:space="preserve">, </w:t>
       </w:r>
       <w:proofErr w:type="spellStart"/>
       <w:r>
+        <w:rPr>
+          <w:color w:val="FF0000"/>
+        </w:rPr>
         <w:t>PictureObjectBasic</w:t>
       </w:r>
       <w:proofErr w:type="spellEnd"/>
       <w:r>
         <w:rPr>
           <w:rFonts w:hint="cs"/>
+          <w:color w:val="FF0000"/>
           <w:rtl/>
         </w:rPr>
         <w:t xml:space="preserve"> להיות </w:t>
       </w:r>
       <w:r>
+        <w:rPr>
+          <w:color w:val="FF0000"/>
+        </w:rPr>
         <w:t>[Serializable]</w:t>
       </w:r>
     </w:p>
@@ -1541,6 +1538,7 @@
         <w:rPr>
           <w:noProof/>
           <w:rtl/>
+          <w:lang w:val="en-GB" w:eastAsia="en-GB"/>
         </w:rPr>
         <w:drawing>
           <wp:anchor distT="0" distB="0" distL="114300" distR="114300" simplePos="0" relativeHeight="251655680" behindDoc="0" locked="0" layoutInCell="1" allowOverlap="1" wp14:anchorId="0F6EB389" wp14:editId="24EA4BD7">
@@ -1624,7 +1622,6 @@
         <w:spacing w:after="0" w:line="240" w:lineRule="auto"/>
         <w:ind w:right="720"/>
         <w:rPr>
-          <w:rFonts w:hint="cs"/>
           <w:rtl/>
         </w:rPr>
       </w:pPr>
@@ -1641,6 +1638,7 @@
         <w:rPr>
           <w:noProof/>
           <w:rtl/>
+          <w:lang w:val="en-GB" w:eastAsia="en-GB"/>
         </w:rPr>
         <w:drawing>
           <wp:anchor distT="0" distB="0" distL="114300" distR="114300" simplePos="0" relativeHeight="251658752" behindDoc="1" locked="0" layoutInCell="1" allowOverlap="1" wp14:anchorId="4F643A5E" wp14:editId="5320031C">
@@ -1730,7 +1728,6 @@
       <w:pPr>
         <w:pStyle w:val="ListParagraph"/>
         <w:rPr>
-          <w:rFonts w:hint="cs"/>
           <w:rtl/>
         </w:rPr>
       </w:pPr>
@@ -1822,16 +1819,8 @@
         <w:rPr>
           <w:rtl/>
         </w:rPr>
-        <w:t xml:space="preserve"> </w:t>
-      </w:r>
-      <w:proofErr w:type="spellStart"/>
-      <w:r>
-        <w:rPr>
-          <w:rtl/>
-        </w:rPr>
-        <w:t>ול</w:t>
-      </w:r>
-      <w:proofErr w:type="spellEnd"/>
+        <w:t xml:space="preserve"> ול</w:t>
+      </w:r>
       <w:r>
         <w:t>group</w:t>
       </w:r>
@@ -2209,6 +2198,7 @@
         <w:rPr>
           <w:rFonts w:cs="Arial"/>
           <w:noProof/>
+          <w:lang w:val="en-GB" w:eastAsia="en-GB"/>
         </w:rPr>
         <w:drawing>
           <wp:inline distT="0" distB="0" distL="0" distR="0">
@@ -2290,6 +2280,7 @@
         <w:rPr>
           <w:rFonts w:cs="Arial"/>
           <w:noProof/>
+          <w:lang w:val="en-GB" w:eastAsia="en-GB"/>
         </w:rPr>
         <w:lastRenderedPageBreak/>
         <w:drawing>
@@ -2342,808 +2333,6 @@
         </w:drawing>
       </w:r>
     </w:p>
-    <w:p>
-      <w:pPr>
-        <w:spacing w:after="0" w:line="240" w:lineRule="auto"/>
-        <w:ind w:right="720"/>
-      </w:pPr>
-    </w:p>
-    <w:p/>
-    <w:p>
-      <w:pPr>
-        <w:pStyle w:val="Heading3"/>
-        <w:rPr>
-          <w:rtl/>
-        </w:rPr>
-      </w:pPr>
-      <w:r>
-        <w:rPr>
-          <w:rFonts w:hint="cs"/>
-          <w:rtl/>
-        </w:rPr>
-        <w:t xml:space="preserve">עבודה עם </w:t>
-      </w:r>
-      <w:proofErr w:type="spellStart"/>
-      <w:r>
-        <w:t>DataBinding</w:t>
-      </w:r>
-      <w:proofErr w:type="spellEnd"/>
-    </w:p>
-    <w:p>
-      <w:pPr>
-        <w:pStyle w:val="ListParagraph"/>
-        <w:numPr>
-          <w:ilvl w:val="0"/>
-          <w:numId w:val="12"/>
-        </w:numPr>
-      </w:pPr>
-      <w:r>
-        <w:rPr>
-          <w:rFonts w:hint="cs"/>
-          <w:rtl/>
-        </w:rPr>
-        <w:t xml:space="preserve">יצרנו </w:t>
-      </w:r>
-      <w:r>
-        <w:t>Two Way Data Binding</w:t>
-      </w:r>
-      <w:r>
-        <w:rPr>
-          <w:rFonts w:hint="cs"/>
-          <w:rtl/>
-        </w:rPr>
-        <w:t xml:space="preserve"> עבור רשימת ה</w:t>
-      </w:r>
-      <w:r>
-        <w:t>Posts</w:t>
-      </w:r>
-      <w:r>
-        <w:rPr>
-          <w:rFonts w:hint="cs"/>
-          <w:rtl/>
-        </w:rPr>
-        <w:t xml:space="preserve"> המופיעים ב</w:t>
-      </w:r>
-      <w:r>
-        <w:t>news feed</w:t>
-      </w:r>
-      <w:r>
-        <w:rPr>
-          <w:rFonts w:hint="cs"/>
-          <w:rtl/>
-        </w:rPr>
-        <w:t>.</w:t>
-      </w:r>
-    </w:p>
-    <w:p>
-      <w:pPr>
-        <w:pStyle w:val="ListParagraph"/>
-        <w:numPr>
-          <w:ilvl w:val="0"/>
-          <w:numId w:val="12"/>
-        </w:numPr>
-      </w:pPr>
-      <w:r>
-        <w:rPr>
-          <w:rFonts w:hint="cs"/>
-          <w:rtl/>
-        </w:rPr>
-        <w:t>ה</w:t>
-      </w:r>
-      <w:r>
-        <w:t>Data Source</w:t>
-      </w:r>
-      <w:r>
-        <w:rPr>
-          <w:rFonts w:hint="cs"/>
-          <w:rtl/>
-        </w:rPr>
-        <w:t xml:space="preserve"> מקושר לאובייקט </w:t>
-      </w:r>
-      <w:proofErr w:type="spellStart"/>
-      <w:r>
-        <w:t>FacebookWrapper.ObjectModel.Post</w:t>
-      </w:r>
-      <w:proofErr w:type="spellEnd"/>
-      <w:r>
-        <w:rPr>
-          <w:rFonts w:hint="cs"/>
-          <w:rtl/>
-        </w:rPr>
-        <w:t>.</w:t>
-      </w:r>
-    </w:p>
-    <w:p>
-      <w:pPr>
-        <w:pStyle w:val="ListParagraph"/>
-        <w:numPr>
-          <w:ilvl w:val="0"/>
-          <w:numId w:val="12"/>
-        </w:numPr>
-      </w:pPr>
-      <w:r>
-        <w:rPr>
-          <w:rFonts w:hint="cs"/>
-          <w:rtl/>
-        </w:rPr>
-        <w:t>השתמשנו במספר שדות מתוך האובייקט(</w:t>
-      </w:r>
-      <w:proofErr w:type="spellStart"/>
-      <w:r>
-        <w:t>CreatedTime,PictureURL</w:t>
-      </w:r>
-      <w:proofErr w:type="spellEnd"/>
-      <w:r>
-        <w:t xml:space="preserve">, </w:t>
-      </w:r>
-      <w:proofErr w:type="spellStart"/>
-      <w:r>
-        <w:t>From.Name</w:t>
-      </w:r>
-      <w:proofErr w:type="spellEnd"/>
-      <w:r>
-        <w:rPr>
-          <w:rFonts w:hint="cs"/>
-          <w:rtl/>
-        </w:rPr>
-        <w:t>)</w:t>
-      </w:r>
-      <w:r>
-        <w:rPr>
-          <w:rFonts w:hint="cs"/>
-          <w:rtl/>
-        </w:rPr>
-        <w:t xml:space="preserve"> והם נמצאים ב</w:t>
-      </w:r>
-      <w:proofErr w:type="spellStart"/>
-      <w:r>
-        <w:t>FormMain</w:t>
-      </w:r>
-      <w:proofErr w:type="spellEnd"/>
-      <w:r>
-        <w:rPr>
-          <w:rFonts w:hint="cs"/>
-          <w:rtl/>
-        </w:rPr>
-        <w:t xml:space="preserve"> ב</w:t>
-      </w:r>
-      <w:proofErr w:type="spellStart"/>
-      <w:r>
-        <w:t>panelPostDetails</w:t>
-      </w:r>
-      <w:proofErr w:type="spellEnd"/>
-      <w:r>
-        <w:rPr>
-          <w:rFonts w:hint="cs"/>
-          <w:rtl/>
-        </w:rPr>
-        <w:t>.</w:t>
-      </w:r>
-    </w:p>
-    <w:p>
-      <w:pPr>
-        <w:pStyle w:val="ListParagraph"/>
-        <w:numPr>
-          <w:ilvl w:val="0"/>
-          <w:numId w:val="12"/>
-        </w:numPr>
-      </w:pPr>
-      <w:r>
-        <w:rPr>
-          <w:rFonts w:hint="cs"/>
-          <w:rtl/>
-        </w:rPr>
-        <w:t>ב</w:t>
-      </w:r>
-      <w:proofErr w:type="spellStart"/>
-      <w:r>
-        <w:t>FormMain.cs</w:t>
-      </w:r>
-      <w:proofErr w:type="spellEnd"/>
-      <w:r>
-        <w:rPr>
-          <w:rFonts w:hint="cs"/>
-          <w:rtl/>
-        </w:rPr>
-        <w:t xml:space="preserve"> ניתן לראות שעבור ה</w:t>
-      </w:r>
-      <w:proofErr w:type="spellStart"/>
-      <w:r>
-        <w:t>listBoxNewsFeed</w:t>
-      </w:r>
-      <w:proofErr w:type="spellEnd"/>
-      <w:r>
-        <w:rPr>
-          <w:rFonts w:hint="cs"/>
-          <w:rtl/>
-        </w:rPr>
-        <w:t xml:space="preserve"> בחרנו את ה</w:t>
-      </w:r>
-      <w:proofErr w:type="spellStart"/>
-      <w:r>
-        <w:t>Data</w:t>
-      </w:r>
-      <w:r>
-        <w:rPr>
-          <w:rFonts w:hint="cs"/>
-        </w:rPr>
-        <w:t>S</w:t>
-      </w:r>
-      <w:r>
-        <w:t>ource</w:t>
-      </w:r>
-      <w:proofErr w:type="spellEnd"/>
-      <w:r>
-        <w:rPr>
-          <w:rFonts w:hint="cs"/>
-          <w:rtl/>
-        </w:rPr>
-        <w:t xml:space="preserve"> שיצרנו.</w:t>
-      </w:r>
-    </w:p>
-    <w:p>
-      <w:pPr>
-        <w:pStyle w:val="ListParagraph"/>
-        <w:numPr>
-          <w:ilvl w:val="0"/>
-          <w:numId w:val="12"/>
-        </w:numPr>
-      </w:pPr>
-      <w:r>
-        <w:rPr>
-          <w:rFonts w:hint="cs"/>
-          <w:rtl/>
-        </w:rPr>
-        <w:t>ב</w:t>
-      </w:r>
-      <w:proofErr w:type="spellStart"/>
-      <w:r>
-        <w:t>FromMain.cs</w:t>
-      </w:r>
-      <w:proofErr w:type="spellEnd"/>
-      <w:r>
-        <w:rPr>
-          <w:rFonts w:hint="cs"/>
-          <w:rtl/>
-        </w:rPr>
-        <w:t xml:space="preserve"> ב</w:t>
-      </w:r>
-      <w:proofErr w:type="spellStart"/>
-      <w:r>
-        <w:t>fetchNewsFeed</w:t>
-      </w:r>
-      <w:proofErr w:type="spellEnd"/>
-      <w:r>
-        <w:t>() method</w:t>
-      </w:r>
-      <w:r>
-        <w:rPr>
-          <w:rFonts w:hint="cs"/>
-          <w:rtl/>
-        </w:rPr>
-        <w:t xml:space="preserve"> ניתן לראות שאנחנו מבצעים את החיבור בין ה</w:t>
-      </w:r>
-      <w:proofErr w:type="spellStart"/>
-      <w:r>
-        <w:t>postBindingSource</w:t>
-      </w:r>
-      <w:proofErr w:type="spellEnd"/>
-      <w:r>
-        <w:t xml:space="preserve"> </w:t>
-      </w:r>
-      <w:r>
-        <w:rPr>
-          <w:rFonts w:hint="cs"/>
-          <w:rtl/>
-        </w:rPr>
-        <w:t xml:space="preserve"> ל</w:t>
-      </w:r>
-      <w:r>
-        <w:t>Post Collection</w:t>
-      </w:r>
-      <w:r>
-        <w:rPr>
-          <w:rFonts w:hint="cs"/>
-          <w:rtl/>
-        </w:rPr>
-        <w:t>.</w:t>
-      </w:r>
-      <w:r>
-        <w:rPr>
-          <w:rFonts w:hint="cs"/>
-          <w:rtl/>
-        </w:rPr>
-        <w:t>(ראה שורה 95)</w:t>
-      </w:r>
-    </w:p>
-    <w:p>
-      <w:pPr>
-        <w:rPr>
-          <w:rtl/>
-        </w:rPr>
-      </w:pPr>
-    </w:p>
-    <w:p>
-      <w:pPr>
-        <w:pStyle w:val="Heading3"/>
-        <w:rPr>
-          <w:rtl/>
-        </w:rPr>
-      </w:pPr>
-      <w:r>
-        <w:rPr>
-          <w:rFonts w:hint="cs"/>
-          <w:rtl/>
-        </w:rPr>
-        <w:t>עבודה אסינכרונית</w:t>
-      </w:r>
-    </w:p>
-    <w:p>
-      <w:pPr>
-        <w:pStyle w:val="ListParagraph"/>
-        <w:numPr>
-          <w:ilvl w:val="0"/>
-          <w:numId w:val="13"/>
-        </w:numPr>
-      </w:pPr>
-      <w:r>
-        <w:rPr>
-          <w:rFonts w:hint="cs"/>
-          <w:rtl/>
-        </w:rPr>
-        <w:t xml:space="preserve">כאשר האפליקציה נפתחת, מוצגת </w:t>
-      </w:r>
-      <w:proofErr w:type="spellStart"/>
-      <w:r>
-        <w:rPr>
-          <w:rFonts w:hint="cs"/>
-          <w:rtl/>
-        </w:rPr>
-        <w:t>ליוזר</w:t>
-      </w:r>
-      <w:proofErr w:type="spellEnd"/>
-      <w:r>
-        <w:rPr>
-          <w:rFonts w:hint="cs"/>
-          <w:rtl/>
-        </w:rPr>
-        <w:t xml:space="preserve"> </w:t>
-      </w:r>
-      <w:proofErr w:type="spellStart"/>
-      <w:r>
-        <w:t>LoginForm</w:t>
-      </w:r>
-      <w:proofErr w:type="spellEnd"/>
-      <w:r>
-        <w:rPr>
-          <w:rFonts w:hint="cs"/>
-          <w:rtl/>
-        </w:rPr>
-        <w:t xml:space="preserve"> על מנת להכניס את הסיסמא שלו. במידה </w:t>
-      </w:r>
-      <w:proofErr w:type="spellStart"/>
-      <w:r>
-        <w:rPr>
-          <w:rFonts w:hint="cs"/>
-          <w:rtl/>
-        </w:rPr>
-        <w:t>וה</w:t>
-      </w:r>
-      <w:proofErr w:type="spellEnd"/>
-      <w:r>
-        <w:t>login</w:t>
-      </w:r>
-      <w:r>
-        <w:rPr>
-          <w:rFonts w:hint="cs"/>
-          <w:rtl/>
-        </w:rPr>
-        <w:t xml:space="preserve"> הצליח אז תטען האפליקציה </w:t>
-      </w:r>
-      <w:proofErr w:type="spellStart"/>
-      <w:r>
-        <w:rPr>
-          <w:rFonts w:hint="cs"/>
-          <w:rtl/>
-        </w:rPr>
-        <w:t>הפייסבוקית</w:t>
-      </w:r>
-      <w:proofErr w:type="spellEnd"/>
-      <w:r>
-        <w:rPr>
-          <w:rFonts w:hint="cs"/>
-          <w:rtl/>
-        </w:rPr>
-        <w:t xml:space="preserve"> עם נתוניו האישיים.</w:t>
-      </w:r>
-    </w:p>
-    <w:p>
-      <w:pPr>
-        <w:pStyle w:val="ListParagraph"/>
-        <w:numPr>
-          <w:ilvl w:val="0"/>
-          <w:numId w:val="13"/>
-        </w:numPr>
-      </w:pPr>
-      <w:r>
-        <w:rPr>
-          <w:rFonts w:hint="cs"/>
-          <w:rtl/>
-        </w:rPr>
-        <w:t xml:space="preserve">טעינת המידע כוללת מידע אישי, </w:t>
-      </w:r>
-      <w:r>
-        <w:t>Newsfeed</w:t>
-      </w:r>
-      <w:r>
-        <w:rPr>
-          <w:rFonts w:hint="cs"/>
-          <w:rtl/>
-        </w:rPr>
-        <w:t xml:space="preserve">, טעינת תמונות וחישוב תמונות חשובות(פיצ'ר שפותח). אך טעינה זו לוקחת זמן ואנחנו מעוניינים שזמן ההמתנה של </w:t>
-      </w:r>
-      <w:proofErr w:type="spellStart"/>
-      <w:r>
-        <w:rPr>
-          <w:rFonts w:hint="cs"/>
-          <w:rtl/>
-        </w:rPr>
-        <w:t>היוזר</w:t>
-      </w:r>
-      <w:proofErr w:type="spellEnd"/>
-      <w:r>
-        <w:rPr>
-          <w:rFonts w:hint="cs"/>
-          <w:rtl/>
-        </w:rPr>
-        <w:t xml:space="preserve"> יהיה מובן, כלומר </w:t>
-      </w:r>
-      <w:proofErr w:type="spellStart"/>
-      <w:r>
-        <w:rPr>
-          <w:rFonts w:hint="cs"/>
-          <w:rtl/>
-        </w:rPr>
-        <w:t>שהיוזר</w:t>
-      </w:r>
-      <w:proofErr w:type="spellEnd"/>
-      <w:r>
-        <w:rPr>
-          <w:rFonts w:hint="cs"/>
-          <w:rtl/>
-        </w:rPr>
-        <w:t xml:space="preserve"> ידע מה קורה כרגע באפליקציה.</w:t>
-      </w:r>
-    </w:p>
-    <w:p>
-      <w:pPr>
-        <w:pStyle w:val="ListParagraph"/>
-        <w:numPr>
-          <w:ilvl w:val="0"/>
-          <w:numId w:val="13"/>
-        </w:numPr>
-      </w:pPr>
-      <w:r>
-        <w:rPr>
-          <w:rFonts w:hint="cs"/>
-          <w:rtl/>
-        </w:rPr>
-        <w:t xml:space="preserve">לטובת זה, יצרנו </w:t>
-      </w:r>
-      <w:proofErr w:type="spellStart"/>
-      <w:r>
-        <w:t>FormLoader</w:t>
-      </w:r>
-      <w:proofErr w:type="spellEnd"/>
-      <w:r>
-        <w:rPr>
-          <w:rFonts w:hint="cs"/>
-          <w:rtl/>
-        </w:rPr>
-        <w:t xml:space="preserve"> שמציג את סטטוס הטעינה ברגע נתון. ה</w:t>
-      </w:r>
-      <w:proofErr w:type="spellStart"/>
-      <w:r>
-        <w:t>FormLoader</w:t>
-      </w:r>
-      <w:proofErr w:type="spellEnd"/>
-      <w:r>
-        <w:rPr>
-          <w:rFonts w:hint="cs"/>
-          <w:rtl/>
-        </w:rPr>
-        <w:t xml:space="preserve"> רץ באותו ה</w:t>
-      </w:r>
-      <w:r>
-        <w:t>thread</w:t>
-      </w:r>
-      <w:r>
-        <w:rPr>
-          <w:rFonts w:hint="cs"/>
-          <w:rtl/>
-        </w:rPr>
-        <w:t xml:space="preserve"> של ה</w:t>
-      </w:r>
-      <w:proofErr w:type="spellStart"/>
-      <w:r>
-        <w:t>LoginForm</w:t>
-      </w:r>
-      <w:proofErr w:type="spellEnd"/>
-      <w:r>
-        <w:rPr>
-          <w:rFonts w:hint="cs"/>
-          <w:rtl/>
-        </w:rPr>
-        <w:t xml:space="preserve"> ומפעיל </w:t>
-      </w:r>
-      <w:r>
-        <w:t>thread</w:t>
-      </w:r>
-      <w:r>
-        <w:rPr>
-          <w:rFonts w:hint="cs"/>
-          <w:rtl/>
-        </w:rPr>
-        <w:t xml:space="preserve"> חדש שבו נטען ה</w:t>
-      </w:r>
-      <w:proofErr w:type="spellStart"/>
-      <w:r>
-        <w:rPr>
-          <w:rFonts w:hint="cs"/>
-        </w:rPr>
-        <w:t>F</w:t>
-      </w:r>
-      <w:r>
-        <w:t>ormMain</w:t>
-      </w:r>
-      <w:proofErr w:type="spellEnd"/>
-      <w:r>
-        <w:rPr>
-          <w:rFonts w:hint="cs"/>
-          <w:rtl/>
-        </w:rPr>
-        <w:t xml:space="preserve">, שם מתבצעות לקיחת הנתונים משרת </w:t>
-      </w:r>
-      <w:proofErr w:type="spellStart"/>
-      <w:r>
-        <w:rPr>
-          <w:rFonts w:hint="cs"/>
-          <w:rtl/>
-        </w:rPr>
-        <w:t>הפייסבוק</w:t>
-      </w:r>
-      <w:proofErr w:type="spellEnd"/>
-      <w:r>
-        <w:rPr>
-          <w:rFonts w:hint="cs"/>
-          <w:rtl/>
-        </w:rPr>
-        <w:t xml:space="preserve"> וחישוב הנתונים)</w:t>
-      </w:r>
-      <w:r>
-        <w:rPr>
-          <w:rFonts w:hint="cs"/>
-          <w:rtl/>
-        </w:rPr>
-        <w:t xml:space="preserve"> </w:t>
-      </w:r>
-      <w:r>
-        <w:rPr>
-          <w:rtl/>
-        </w:rPr>
-        <w:t>–</w:t>
-      </w:r>
-      <w:r>
-        <w:rPr>
-          <w:rFonts w:hint="cs"/>
-          <w:rtl/>
-        </w:rPr>
-        <w:t xml:space="preserve"> (ראה </w:t>
-      </w:r>
-      <w:proofErr w:type="spellStart"/>
-      <w:r>
-        <w:rPr>
-          <w:rFonts w:hint="cs"/>
-        </w:rPr>
-        <w:t>F</w:t>
-      </w:r>
-      <w:r>
-        <w:t>ormLogin</w:t>
-      </w:r>
-      <w:r>
-        <w:t>.cs</w:t>
-      </w:r>
-      <w:proofErr w:type="spellEnd"/>
-      <w:r>
-        <w:rPr>
-          <w:rFonts w:hint="cs"/>
-          <w:rtl/>
-        </w:rPr>
-        <w:t xml:space="preserve"> שורה</w:t>
-      </w:r>
-      <w:r>
-        <w:t xml:space="preserve"> </w:t>
-      </w:r>
-      <w:r>
-        <w:rPr>
-          <w:rFonts w:hint="cs"/>
-          <w:rtl/>
-        </w:rPr>
-        <w:t xml:space="preserve"> 76)</w:t>
-      </w:r>
-    </w:p>
-    <w:p>
-      <w:pPr>
-        <w:pStyle w:val="ListParagraph"/>
-        <w:numPr>
-          <w:ilvl w:val="0"/>
-          <w:numId w:val="13"/>
-        </w:numPr>
-      </w:pPr>
-      <w:r>
-        <w:rPr>
-          <w:rFonts w:hint="cs"/>
-          <w:rtl/>
-        </w:rPr>
-        <w:t>בנוסף, על מנת למקבל תהליכי טעינה אז קיימים תתי תהליכים נוספים בזמן טעינת המידע האישי</w:t>
-      </w:r>
-      <w:r>
-        <w:rPr>
-          <w:rFonts w:hint="cs"/>
-          <w:rtl/>
-        </w:rPr>
-        <w:t xml:space="preserve">(ראה </w:t>
-      </w:r>
-      <w:proofErr w:type="spellStart"/>
-      <w:r>
-        <w:t>FormMain</w:t>
-      </w:r>
-      <w:proofErr w:type="spellEnd"/>
-      <w:r>
-        <w:rPr>
-          <w:rFonts w:hint="cs"/>
-          <w:rtl/>
-        </w:rPr>
-        <w:t xml:space="preserve"> שורה 81).</w:t>
-      </w:r>
-    </w:p>
-    <w:p>
-      <w:pPr>
-        <w:pStyle w:val="ListParagraph"/>
-        <w:numPr>
-          <w:ilvl w:val="0"/>
-          <w:numId w:val="13"/>
-        </w:numPr>
-        <w:rPr>
-          <w:rtl/>
-        </w:rPr>
-      </w:pPr>
-      <w:r>
-        <w:rPr>
-          <w:rFonts w:hint="cs"/>
-          <w:rtl/>
-        </w:rPr>
-        <w:t xml:space="preserve">בנוסף, ידוע שלא ניתן לשנות </w:t>
-      </w:r>
-      <w:r>
-        <w:t>property</w:t>
-      </w:r>
-      <w:r>
-        <w:rPr>
-          <w:rFonts w:hint="cs"/>
-          <w:rtl/>
-        </w:rPr>
-        <w:t xml:space="preserve"> של רכיבי </w:t>
-      </w:r>
-      <w:r>
-        <w:rPr>
-          <w:rFonts w:hint="cs"/>
-        </w:rPr>
-        <w:t>UI</w:t>
-      </w:r>
-      <w:r>
-        <w:rPr>
-          <w:rFonts w:hint="cs"/>
-          <w:rtl/>
-        </w:rPr>
-        <w:t xml:space="preserve"> מתוך </w:t>
-      </w:r>
-      <w:r>
-        <w:t>thread</w:t>
-      </w:r>
-      <w:r>
-        <w:rPr>
-          <w:rFonts w:hint="cs"/>
-          <w:rtl/>
-        </w:rPr>
-        <w:t xml:space="preserve"> שונה מה</w:t>
-      </w:r>
-      <w:r>
-        <w:t>thread</w:t>
-      </w:r>
-      <w:r>
-        <w:rPr>
-          <w:rFonts w:hint="cs"/>
-          <w:rtl/>
-        </w:rPr>
-        <w:t xml:space="preserve"> בו הוא נוצר ולכן על מנת שנוכל לשנות את תצוגת ה</w:t>
-      </w:r>
-      <w:proofErr w:type="spellStart"/>
-      <w:r>
-        <w:t>FormLoader</w:t>
-      </w:r>
-      <w:proofErr w:type="spellEnd"/>
-      <w:r>
-        <w:rPr>
-          <w:rFonts w:hint="cs"/>
-          <w:rtl/>
-        </w:rPr>
-        <w:t xml:space="preserve"> מתוך ה</w:t>
-      </w:r>
-      <w:r>
-        <w:t>thread</w:t>
-      </w:r>
-      <w:r>
-        <w:rPr>
-          <w:rFonts w:hint="cs"/>
-          <w:rtl/>
-        </w:rPr>
-        <w:t xml:space="preserve"> של ה</w:t>
-      </w:r>
-      <w:proofErr w:type="spellStart"/>
-      <w:r>
-        <w:t>FormMain</w:t>
-      </w:r>
-      <w:proofErr w:type="spellEnd"/>
-      <w:r>
-        <w:rPr>
-          <w:rFonts w:hint="cs"/>
-          <w:rtl/>
-        </w:rPr>
-        <w:t xml:space="preserve"> היינו צריכים להשתמש במתודת ה</w:t>
-      </w:r>
-      <w:r>
-        <w:t>Invoke</w:t>
-      </w:r>
-      <w:r>
-        <w:rPr>
-          <w:rFonts w:hint="cs"/>
-          <w:rtl/>
-        </w:rPr>
-        <w:t xml:space="preserve"> של </w:t>
-      </w:r>
-      <w:proofErr w:type="spellStart"/>
-      <w:r>
-        <w:t>FormLoader</w:t>
-      </w:r>
-      <w:proofErr w:type="spellEnd"/>
-      <w:r>
-        <w:rPr>
-          <w:rFonts w:hint="cs"/>
-          <w:rtl/>
-        </w:rPr>
-        <w:t xml:space="preserve"> (ראה </w:t>
-      </w:r>
-      <w:proofErr w:type="spellStart"/>
-      <w:r>
-        <w:t>FormLogin.cs</w:t>
-      </w:r>
-      <w:proofErr w:type="spellEnd"/>
-      <w:r>
-        <w:rPr>
-          <w:rFonts w:hint="cs"/>
-          <w:rtl/>
-        </w:rPr>
-        <w:t xml:space="preserve"> שורה 85, 90)</w:t>
-      </w:r>
-    </w:p>
-    <w:p>
-      <w:pPr>
-        <w:rPr>
-          <w:rtl/>
-        </w:rPr>
-      </w:pPr>
-    </w:p>
     <w:sectPr>
       <w:headerReference w:type="default" r:id="rId13"/>
       <w:footerReference w:type="default" r:id="rId14"/>
@@ -3205,11 +2394,12 @@
         <w:r>
           <w:rPr>
             <w:noProof/>
+            <w:lang w:val="en-GB" w:eastAsia="en-GB"/>
           </w:rPr>
           <mc:AlternateContent>
             <mc:Choice Requires="wpg">
               <w:drawing>
-                <wp:anchor distT="0" distB="0" distL="114300" distR="114300" simplePos="0" relativeHeight="251770880" behindDoc="0" locked="0" layoutInCell="1" allowOverlap="1" wp14:anchorId="0F3F1857" wp14:editId="02956A38">
+                <wp:anchor distT="0" distB="0" distL="114300" distR="114300" simplePos="0" relativeHeight="251658240" behindDoc="0" locked="0" layoutInCell="1" allowOverlap="1" wp14:anchorId="0F3F1857" wp14:editId="02956A38">
                   <wp:simplePos x="0" y="0"/>
                   <wp:positionH relativeFrom="page">
                     <wp:align>center</wp:align>
@@ -3298,7 +2488,7 @@
                                     <w:rtl/>
                                     <w:lang w:val="he-IL"/>
                                   </w:rPr>
-                                  <w:t>5</w:t>
+                                  <w:t>3</w:t>
                                 </w:r>
                                 <w:r>
                                   <w:rPr>
@@ -3418,7 +2608,7 @@
             </mc:Choice>
             <mc:Fallback>
               <w:pict>
-                <v:group w14:anchorId="0F3F1857" id="Group 2" o:spid="_x0000_s1026" style="position:absolute;left:0;text-align:left;margin-left:0;margin-top:0;width:593.55pt;height:15pt;z-index:251770880;mso-width-percent:1000;mso-position-horizontal:center;mso-position-horizontal-relative:page;mso-position-vertical:center;mso-position-vertical-relative:bottom-margin-area;mso-width-percent:1000" coordorigin="-8,14978" coordsize="12255,300" o:gfxdata="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">
+                <v:group w14:anchorId="0F3F1857" id="Group 2" o:spid="_x0000_s1026" style="position:absolute;left:0;text-align:left;margin-left:0;margin-top:0;width:593.55pt;height:15pt;z-index:251658240;mso-width-percent:1000;mso-position-horizontal:center;mso-position-horizontal-relative:page;mso-position-vertical:center;mso-position-vertical-relative:bottom-margin-area;mso-width-percent:1000" coordorigin="-8,14978" coordsize="12255,300" o:gfxdata="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">
                   <v:shapetype id="_x0000_t202" coordsize="21600,21600" o:spt="202" path="m,l,21600r21600,l21600,xe">
                     <v:stroke joinstyle="miter"/>
                     <v:path gradientshapeok="t" o:connecttype="rect"/>
@@ -3447,7 +2637,7 @@
                               <w:rtl/>
                               <w:lang w:val="he-IL"/>
                             </w:rPr>
-                            <w:t>5</w:t>
+                            <w:t>3</w:t>
                           </w:r>
                           <w:r>
                             <w:rPr>
@@ -3538,9 +2728,10 @@
         <w:noProof/>
         <w:color w:val="595959" w:themeColor="text1" w:themeTint="A6"/>
         <w:rtl/>
+        <w:lang w:val="en-GB" w:eastAsia="en-GB"/>
       </w:rPr>
       <w:drawing>
-        <wp:anchor distT="0" distB="0" distL="114300" distR="114300" simplePos="0" relativeHeight="251658240" behindDoc="1" locked="0" layoutInCell="1" allowOverlap="1" wp14:anchorId="09B76E66" wp14:editId="5D12E471">
+        <wp:anchor distT="0" distB="0" distL="114300" distR="114300" simplePos="0" relativeHeight="251656192" behindDoc="1" locked="0" layoutInCell="1" allowOverlap="1" wp14:anchorId="09B76E66" wp14:editId="5D12E471">
           <wp:simplePos x="0" y="0"/>
           <wp:positionH relativeFrom="column">
             <wp:posOffset>-63500</wp:posOffset>
@@ -3584,23 +2775,13 @@
         </wp:anchor>
       </w:drawing>
     </w:r>
-    <w:proofErr w:type="spellStart"/>
     <w:r>
       <w:rPr>
         <w:rFonts w:ascii="Arial" w:hAnsi="Arial" w:cs="Arial" w:hint="cs"/>
         <w:color w:val="595959" w:themeColor="text1" w:themeTint="A6"/>
         <w:rtl/>
       </w:rPr>
-      <w:t>תיכנות</w:t>
-    </w:r>
-    <w:proofErr w:type="spellEnd"/>
-    <w:r>
-      <w:rPr>
-        <w:rFonts w:ascii="Arial" w:hAnsi="Arial" w:cs="Arial" w:hint="cs"/>
-        <w:color w:val="595959" w:themeColor="text1" w:themeTint="A6"/>
-        <w:rtl/>
-      </w:rPr>
-      <w:t xml:space="preserve"> יישומי בעזרת </w:t>
+      <w:t xml:space="preserve">תיכנות יישומי בעזרת </w:t>
     </w:r>
     <w:r>
       <w:rPr>
@@ -3661,11 +2842,10 @@
     </w:r>
     <w:r>
       <w:rPr>
-        <w:rFonts w:ascii="Arial" w:hAnsi="Arial" w:cs="Arial" w:hint="cs"/>
+        <w:rFonts w:ascii="Arial" w:hAnsi="Arial" w:cs="Arial"/>
         <w:color w:val="595959" w:themeColor="text1" w:themeTint="A6"/>
-        <w:rtl/>
-      </w:rPr>
-      <w:t>2</w:t>
+      </w:rPr>
+      <w:t>3</w:t>
     </w:r>
     <w:r>
       <w:rPr>
@@ -7038,7 +6218,7 @@
 </file>
 
 <file path=customXml/itemProps2.xml><?xml version="1.0" encoding="utf-8"?>
-<ds:datastoreItem xmlns:ds="http://schemas.openxmlformats.org/officeDocument/2006/customXml" ds:itemID="{4A692B93-0E31-4424-AACB-F82DB6E245AC}">
+<ds:datastoreItem xmlns:ds="http://schemas.openxmlformats.org/officeDocument/2006/customXml" ds:itemID="{13C9AFF9-227B-45E1-900A-82A1B5C681CD}">
   <ds:schemaRefs>
     <ds:schemaRef ds:uri="http://schemas.openxmlformats.org/officeDocument/2006/bibliography"/>
   </ds:schemaRefs>

</xml_diff>